<commit_message>
blade, model e migration
</commit_message>
<xml_diff>
--- a/laravel.docx
+++ b/laravel.docx
@@ -51,10 +51,10 @@
             <v:path o:extrusionok="f" gradientshapeok="t" o:connecttype="rect"/>
             <o:lock v:ext="edit" aspectratio="t"/>
           </v:shapetype>
-          <v:shape id="_x0000_i1062" type="#_x0000_t75" style="width:523.5pt;height:71.25pt" o:ole="">
+          <v:shape id="_x0000_i1025" type="#_x0000_t75" style="width:523.5pt;height:71.25pt" o:ole="">
             <v:imagedata r:id="rId5" o:title=""/>
           </v:shape>
-          <o:OLEObject Type="Embed" ProgID="Word.OpenDocumentText.12" ShapeID="_x0000_i1062" DrawAspect="Content" ObjectID="_1681018304" r:id="rId6"/>
+          <o:OLEObject Type="Embed" ProgID="Word.OpenDocumentText.12" ShapeID="_x0000_i1025" DrawAspect="Content" ObjectID="_1681505048" r:id="rId6"/>
         </w:object>
       </w:r>
     </w:p>
@@ -112,10 +112,10 @@
     <w:p>
       <w:r>
         <w:object w:dxaOrig="10466" w:dyaOrig="1710" w14:anchorId="5D9EDB4F">
-          <v:shape id="_x0000_i1102" type="#_x0000_t75" style="width:523.5pt;height:85.5pt" o:ole="">
+          <v:shape id="_x0000_i1026" type="#_x0000_t75" style="width:523.5pt;height:85.5pt" o:ole="">
             <v:imagedata r:id="rId7" o:title=""/>
           </v:shape>
-          <o:OLEObject Type="Embed" ProgID="Word.OpenDocumentText.12" ShapeID="_x0000_i1102" DrawAspect="Content" ObjectID="_1681018305" r:id="rId8"/>
+          <o:OLEObject Type="Embed" ProgID="Word.OpenDocumentText.12" ShapeID="_x0000_i1026" DrawAspect="Content" ObjectID="_1681505049" r:id="rId8"/>
         </w:object>
       </w:r>
     </w:p>
@@ -148,10 +148,10 @@
     <w:p>
       <w:r>
         <w:object w:dxaOrig="8504" w:dyaOrig="285" w14:anchorId="0396B0FB">
-          <v:shape id="_x0000_i1064" type="#_x0000_t75" style="width:425.25pt;height:14.25pt" o:ole="">
+          <v:shape id="_x0000_i1027" type="#_x0000_t75" style="width:425.25pt;height:14.25pt" o:ole="">
             <v:imagedata r:id="rId9" o:title=""/>
           </v:shape>
-          <o:OLEObject Type="Embed" ProgID="Word.OpenDocumentText.12" ShapeID="_x0000_i1064" DrawAspect="Content" ObjectID="_1681018306" r:id="rId10"/>
+          <o:OLEObject Type="Embed" ProgID="Word.OpenDocumentText.12" ShapeID="_x0000_i1027" DrawAspect="Content" ObjectID="_1681505050" r:id="rId10"/>
         </w:object>
       </w:r>
     </w:p>
@@ -167,10 +167,10 @@
     <w:p>
       <w:r>
         <w:object w:dxaOrig="8504" w:dyaOrig="285" w14:anchorId="7F057F91">
-          <v:shape id="_x0000_i1068" type="#_x0000_t75" style="width:425.25pt;height:14.25pt" o:ole="">
+          <v:shape id="_x0000_i1028" type="#_x0000_t75" style="width:425.25pt;height:14.25pt" o:ole="">
             <v:imagedata r:id="rId11" o:title=""/>
           </v:shape>
-          <o:OLEObject Type="Embed" ProgID="Word.OpenDocumentText.12" ShapeID="_x0000_i1068" DrawAspect="Content" ObjectID="_1681018307" r:id="rId12"/>
+          <o:OLEObject Type="Embed" ProgID="Word.OpenDocumentText.12" ShapeID="_x0000_i1028" DrawAspect="Content" ObjectID="_1681505051" r:id="rId12"/>
         </w:object>
       </w:r>
     </w:p>
@@ -231,10 +231,10 @@
     <w:p>
       <w:r>
         <w:object w:dxaOrig="8504" w:dyaOrig="285" w14:anchorId="5B806AEE">
-          <v:shape id="_x0000_i1072" type="#_x0000_t75" style="width:425.25pt;height:14.25pt" o:ole="">
+          <v:shape id="_x0000_i1029" type="#_x0000_t75" style="width:425.25pt;height:14.25pt" o:ole="">
             <v:imagedata r:id="rId13" o:title=""/>
           </v:shape>
-          <o:OLEObject Type="Embed" ProgID="Word.OpenDocumentText.12" ShapeID="_x0000_i1072" DrawAspect="Content" ObjectID="_1681018308" r:id="rId14"/>
+          <o:OLEObject Type="Embed" ProgID="Word.OpenDocumentText.12" ShapeID="_x0000_i1029" DrawAspect="Content" ObjectID="_1681505052" r:id="rId14"/>
         </w:object>
       </w:r>
     </w:p>
@@ -253,10 +253,10 @@
     <w:p>
       <w:r>
         <w:object w:dxaOrig="8504" w:dyaOrig="1140" w14:anchorId="6BA331B2">
-          <v:shape id="_x0000_i1078" type="#_x0000_t75" style="width:425.25pt;height:57pt" o:ole="">
+          <v:shape id="_x0000_i1030" type="#_x0000_t75" style="width:425.25pt;height:57pt" o:ole="">
             <v:imagedata r:id="rId15" o:title=""/>
           </v:shape>
-          <o:OLEObject Type="Embed" ProgID="Word.OpenDocumentText.12" ShapeID="_x0000_i1078" DrawAspect="Content" ObjectID="_1681018309" r:id="rId16"/>
+          <o:OLEObject Type="Embed" ProgID="Word.OpenDocumentText.12" ShapeID="_x0000_i1030" DrawAspect="Content" ObjectID="_1681505053" r:id="rId16"/>
         </w:object>
       </w:r>
     </w:p>
@@ -303,10 +303,10 @@
     <w:p>
       <w:r>
         <w:object w:dxaOrig="10466" w:dyaOrig="1425" w14:anchorId="1E5DBED4">
-          <v:shape id="_x0000_i1095" type="#_x0000_t75" style="width:523.5pt;height:71.25pt" o:ole="">
+          <v:shape id="_x0000_i1031" type="#_x0000_t75" style="width:523.5pt;height:71.25pt" o:ole="">
             <v:imagedata r:id="rId17" o:title=""/>
           </v:shape>
-          <o:OLEObject Type="Embed" ProgID="Word.OpenDocumentText.12" ShapeID="_x0000_i1095" DrawAspect="Content" ObjectID="_1681018310" r:id="rId18"/>
+          <o:OLEObject Type="Embed" ProgID="Word.OpenDocumentText.12" ShapeID="_x0000_i1031" DrawAspect="Content" ObjectID="_1681505054" r:id="rId18"/>
         </w:object>
       </w:r>
     </w:p>
@@ -322,16 +322,156 @@
     <w:p/>
     <w:p>
       <w:pPr>
+        <w:rPr>
+          <w:rFonts w:asciiTheme="majorHAnsi" w:eastAsiaTheme="majorEastAsia" w:hAnsiTheme="majorHAnsi" w:cstheme="majorBidi"/>
+          <w:color w:val="2F5496" w:themeColor="accent1" w:themeShade="BF"/>
+          <w:sz w:val="26"/>
+          <w:szCs w:val="26"/>
+        </w:rPr>
+      </w:pPr>
+      <w:r>
+        <w:rPr>
+          <w:rFonts w:asciiTheme="majorHAnsi" w:eastAsiaTheme="majorEastAsia" w:hAnsiTheme="majorHAnsi" w:cstheme="majorBidi"/>
+          <w:color w:val="2F5496" w:themeColor="accent1" w:themeShade="BF"/>
+          <w:sz w:val="26"/>
+          <w:szCs w:val="26"/>
+        </w:rPr>
+        <w:t>Encaminhando parâmetros da rota para o controlador</w:t>
+      </w:r>
+    </w:p>
+    <w:p>
+      <w:r>
+        <w:t xml:space="preserve">Os </w:t>
+      </w:r>
+      <w:r>
+        <w:t>parâmetros</w:t>
+      </w:r>
+      <w:r>
+        <w:t xml:space="preserve"> para o controlador são passados da seguinte forma:</w:t>
+      </w:r>
+    </w:p>
+    <w:p>
+      <w:proofErr w:type="spellStart"/>
+      <w:r>
+        <w:t>web.php</w:t>
+      </w:r>
+      <w:proofErr w:type="spellEnd"/>
+    </w:p>
+    <w:bookmarkStart w:id="7" w:name="_MON_1681389975"/>
+    <w:bookmarkEnd w:id="7"/>
+    <w:p>
+      <w:r>
+        <w:object w:dxaOrig="8504" w:dyaOrig="285" w14:anchorId="6CE16BC1">
+          <v:shape id="_x0000_i1032" type="#_x0000_t75" style="width:425.25pt;height:14.25pt" o:ole="">
+            <v:imagedata r:id="rId19" o:title=""/>
+          </v:shape>
+          <o:OLEObject Type="Embed" ProgID="Word.OpenDocumentText.12" ShapeID="_x0000_i1032" DrawAspect="Content" ObjectID="_1681505055" r:id="rId20"/>
+        </w:object>
+      </w:r>
+    </w:p>
+    <w:p>
+      <w:proofErr w:type="spellStart"/>
+      <w:r>
+        <w:t>TesteController.php</w:t>
+      </w:r>
+      <w:proofErr w:type="spellEnd"/>
+      <w:r>
+        <w:rPr>
+          <w:rFonts w:ascii="Ubuntu Mono" w:eastAsia="Times New Roman" w:hAnsi="Ubuntu Mono" w:cs="Times New Roman"/>
+          <w:color w:val="505763"/>
+          <w:sz w:val="18"/>
+          <w:szCs w:val="18"/>
+          <w:lang w:eastAsia="pt-BR"/>
+        </w:rPr>
+        <w:br/>
+      </w:r>
+      <w:bookmarkStart w:id="8" w:name="_MON_1681390096"/>
+      <w:bookmarkEnd w:id="8"/>
+      <w:r>
+        <w:object w:dxaOrig="10466" w:dyaOrig="1995" w14:anchorId="172F4D48">
+          <v:shape id="_x0000_i1033" type="#_x0000_t75" style="width:523.5pt;height:99.75pt" o:ole="">
+            <v:imagedata r:id="rId21" o:title=""/>
+          </v:shape>
+          <o:OLEObject Type="Embed" ProgID="Word.OpenDocumentText.12" ShapeID="_x0000_i1033" DrawAspect="Content" ObjectID="_1681505056" r:id="rId22"/>
+        </w:object>
+      </w:r>
+    </w:p>
+    <w:p>
+      <w:r>
+        <w:t>Note que os parâmetros devem ser passados na mesma ordem.</w:t>
+      </w:r>
+    </w:p>
+    <w:p/>
+    <w:p>
+      <w:pPr>
+        <w:pStyle w:val="Ttulo2"/>
+      </w:pPr>
+      <w:r>
+        <w:t>Encaminhando parâmetros do controlador para visualização</w:t>
+      </w:r>
+    </w:p>
+    <w:p/>
+    <w:p>
+      <w:proofErr w:type="spellStart"/>
+      <w:r>
+        <w:t>TesteController.php</w:t>
+      </w:r>
+      <w:proofErr w:type="spellEnd"/>
+      <w:bookmarkStart w:id="9" w:name="_MON_1681390396"/>
+      <w:bookmarkEnd w:id="9"/>
+      <w:r>
+        <w:object w:dxaOrig="10466" w:dyaOrig="3990" w14:anchorId="106DFD0A">
+          <v:shape id="_x0000_i1034" type="#_x0000_t75" style="width:523.5pt;height:199.5pt" o:ole="">
+            <v:imagedata r:id="rId23" o:title=""/>
+          </v:shape>
+          <o:OLEObject Type="Embed" ProgID="Word.OpenDocumentText.12" ShapeID="_x0000_i1034" DrawAspect="Content" ObjectID="_1681505057" r:id="rId24"/>
+        </w:object>
+      </w:r>
+    </w:p>
+    <w:p>
+      <w:proofErr w:type="spellStart"/>
+      <w:r>
+        <w:t>teste.blade.php</w:t>
+      </w:r>
+      <w:proofErr w:type="spellEnd"/>
+      <w:bookmarkStart w:id="10" w:name="_MON_1681390482"/>
+      <w:bookmarkEnd w:id="10"/>
+      <w:r>
+        <w:object w:dxaOrig="10466" w:dyaOrig="285" w14:anchorId="2913043C">
+          <v:shape id="_x0000_i1041" type="#_x0000_t75" style="width:523.5pt;height:14.25pt" o:ole="">
+            <v:imagedata r:id="rId25" o:title=""/>
+          </v:shape>
+          <o:OLEObject Type="Embed" ProgID="Word.OpenDocumentText.12" ShapeID="_x0000_i1041" DrawAspect="Content" ObjectID="_1681505058" r:id="rId26"/>
+        </w:object>
+      </w:r>
+    </w:p>
+    <w:p>
+      <w:pPr>
         <w:pStyle w:val="Ttulo1"/>
       </w:pPr>
       <w:proofErr w:type="spellStart"/>
       <w:r>
+        <w:lastRenderedPageBreak/>
         <w:t>Views</w:t>
       </w:r>
       <w:proofErr w:type="spellEnd"/>
     </w:p>
-    <w:p>
-      <w:hyperlink r:id="rId19" w:history="1">
+    <w:p/>
+    <w:p>
+      <w:pPr>
+        <w:pStyle w:val="Ttulo2"/>
+      </w:pPr>
+      <w:r>
+        <w:t xml:space="preserve">Funções do </w:t>
+      </w:r>
+      <w:proofErr w:type="spellStart"/>
+      <w:r>
+        <w:t>blade</w:t>
+      </w:r>
+      <w:proofErr w:type="spellEnd"/>
+    </w:p>
+    <w:p>
+      <w:hyperlink r:id="rId27" w:history="1">
         <w:r>
           <w:rPr>
             <w:rStyle w:val="Hyperlink"/>
@@ -352,6 +492,616 @@
       </w:r>
     </w:p>
     <w:p/>
+    <w:p>
+      <w:pPr>
+        <w:pStyle w:val="Ttulo2"/>
+      </w:pPr>
+      <w:proofErr w:type="spellStart"/>
+      <w:r>
+        <w:t>Assets</w:t>
+      </w:r>
+      <w:proofErr w:type="spellEnd"/>
+    </w:p>
+    <w:p>
+      <w:r>
+        <w:t xml:space="preserve">É tudo aquilo que é utilizado para complementar o conteúdo do </w:t>
+      </w:r>
+      <w:proofErr w:type="spellStart"/>
+      <w:r>
+        <w:t>frontend</w:t>
+      </w:r>
+      <w:proofErr w:type="spellEnd"/>
+      <w:r>
+        <w:t xml:space="preserve"> das aplicações web. </w:t>
+      </w:r>
+      <w:proofErr w:type="spellStart"/>
+      <w:r>
+        <w:t>Ex</w:t>
+      </w:r>
+      <w:proofErr w:type="spellEnd"/>
+      <w:r>
+        <w:t xml:space="preserve">: </w:t>
+      </w:r>
+      <w:proofErr w:type="spellStart"/>
+      <w:r>
+        <w:t>Midia</w:t>
+      </w:r>
+      <w:proofErr w:type="spellEnd"/>
+      <w:r>
+        <w:t xml:space="preserve">, </w:t>
+      </w:r>
+      <w:proofErr w:type="spellStart"/>
+      <w:r>
+        <w:t>js</w:t>
+      </w:r>
+      <w:proofErr w:type="spellEnd"/>
+      <w:r>
+        <w:t xml:space="preserve">, </w:t>
+      </w:r>
+      <w:proofErr w:type="spellStart"/>
+      <w:r>
+        <w:t>css</w:t>
+      </w:r>
+      <w:proofErr w:type="spellEnd"/>
+      <w:r>
+        <w:t>.</w:t>
+      </w:r>
+    </w:p>
+    <w:p>
+      <w:r>
+        <w:t xml:space="preserve">Os </w:t>
+      </w:r>
+      <w:proofErr w:type="spellStart"/>
+      <w:r>
+        <w:t>assets</w:t>
+      </w:r>
+      <w:proofErr w:type="spellEnd"/>
+      <w:r>
+        <w:t xml:space="preserve"> por padrão se encontram no diretório ‘</w:t>
+      </w:r>
+      <w:proofErr w:type="spellStart"/>
+      <w:r>
+        <w:t>public</w:t>
+      </w:r>
+      <w:proofErr w:type="spellEnd"/>
+      <w:r>
+        <w:t>’</w:t>
+      </w:r>
+      <w:r>
+        <w:t>.</w:t>
+      </w:r>
+    </w:p>
+    <w:bookmarkStart w:id="11" w:name="_MON_1681463016"/>
+    <w:bookmarkEnd w:id="11"/>
+    <w:p>
+      <w:r>
+        <w:object w:dxaOrig="10466" w:dyaOrig="285" w14:anchorId="4BEF68D8">
+          <v:shape id="_x0000_i1044" type="#_x0000_t75" style="width:523.5pt;height:14.25pt" o:ole="">
+            <v:imagedata r:id="rId28" o:title=""/>
+          </v:shape>
+          <o:OLEObject Type="Embed" ProgID="Word.OpenDocumentText.12" ShapeID="_x0000_i1044" DrawAspect="Content" ObjectID="_1681505059" r:id="rId29"/>
+        </w:object>
+      </w:r>
+    </w:p>
+    <w:p>
+      <w:pPr>
+        <w:rPr>
+          <w:noProof/>
+        </w:rPr>
+      </w:pPr>
+    </w:p>
+    <w:p>
+      <w:pPr>
+        <w:pStyle w:val="Ttulo2"/>
+        <w:rPr>
+          <w:noProof/>
+        </w:rPr>
+      </w:pPr>
+      <w:r>
+        <w:rPr>
+          <w:noProof/>
+        </w:rPr>
+        <w:t>@extends, @section, @yield e @include</w:t>
+      </w:r>
+    </w:p>
+    <w:p>
+      <w:r>
+        <w:rPr>
+          <w:noProof/>
+        </w:rPr>
+        <w:drawing>
+          <wp:inline distT="0" distB="0" distL="0" distR="0" wp14:anchorId="06F512F0" wp14:editId="395B560B">
+            <wp:extent cx="6115050" cy="3105150"/>
+            <wp:effectExtent l="0" t="0" r="0" b="0"/>
+            <wp:docPr id="1" name="Imagem 1"/>
+            <wp:cNvGraphicFramePr>
+              <a:graphicFrameLocks xmlns:a="http://schemas.openxmlformats.org/drawingml/2006/main" noChangeAspect="1"/>
+            </wp:cNvGraphicFramePr>
+            <a:graphic xmlns:a="http://schemas.openxmlformats.org/drawingml/2006/main">
+              <a:graphicData uri="http://schemas.openxmlformats.org/drawingml/2006/picture">
+                <pic:pic xmlns:pic="http://schemas.openxmlformats.org/drawingml/2006/picture">
+                  <pic:nvPicPr>
+                    <pic:cNvPr id="1" name=""/>
+                    <pic:cNvPicPr/>
+                  </pic:nvPicPr>
+                  <pic:blipFill rotWithShape="1">
+                    <a:blip r:embed="rId30"/>
+                    <a:srcRect l="4873" t="13504" r="3116" b="3431"/>
+                    <a:stretch/>
+                  </pic:blipFill>
+                  <pic:spPr bwMode="auto">
+                    <a:xfrm>
+                      <a:off x="0" y="0"/>
+                      <a:ext cx="6115050" cy="3105150"/>
+                    </a:xfrm>
+                    <a:prstGeom prst="rect">
+                      <a:avLst/>
+                    </a:prstGeom>
+                    <a:ln>
+                      <a:noFill/>
+                    </a:ln>
+                    <a:extLst>
+                      <a:ext uri="{53640926-AAD7-44D8-BBD7-CCE9431645EC}">
+                        <a14:shadowObscured xmlns:a14="http://schemas.microsoft.com/office/drawing/2010/main"/>
+                      </a:ext>
+                    </a:extLst>
+                  </pic:spPr>
+                </pic:pic>
+              </a:graphicData>
+            </a:graphic>
+          </wp:inline>
+        </w:drawing>
+      </w:r>
+    </w:p>
+    <w:p/>
+    <w:p>
+      <w:pPr>
+        <w:pStyle w:val="Ttulo2"/>
+      </w:pPr>
+      <w:r>
+        <w:t>@csrf</w:t>
+      </w:r>
+    </w:p>
+    <w:p>
+      <w:r>
+        <w:t xml:space="preserve">O </w:t>
+      </w:r>
+      <w:proofErr w:type="spellStart"/>
+      <w:r>
+        <w:t>csrf</w:t>
+      </w:r>
+      <w:proofErr w:type="spellEnd"/>
+      <w:r>
+        <w:t xml:space="preserve"> (</w:t>
+      </w:r>
+      <w:proofErr w:type="spellStart"/>
+      <w:r>
+        <w:t>cross</w:t>
+      </w:r>
+      <w:proofErr w:type="spellEnd"/>
+      <w:r>
+        <w:t xml:space="preserve">-site </w:t>
+      </w:r>
+      <w:proofErr w:type="spellStart"/>
+      <w:r>
+        <w:t>request</w:t>
+      </w:r>
+      <w:proofErr w:type="spellEnd"/>
+      <w:r>
+        <w:t xml:space="preserve"> </w:t>
+      </w:r>
+      <w:proofErr w:type="spellStart"/>
+      <w:r>
+        <w:t>forgery</w:t>
+      </w:r>
+      <w:proofErr w:type="spellEnd"/>
+      <w:r>
+        <w:t xml:space="preserve"> ou Falsificação de solicitação entre sites) é um token é adicionado ao formulário da </w:t>
+      </w:r>
+      <w:proofErr w:type="spellStart"/>
+      <w:r>
+        <w:t>pagina</w:t>
+      </w:r>
+      <w:proofErr w:type="spellEnd"/>
+      <w:r>
+        <w:t xml:space="preserve"> legítima ao realizar uma requisição para exibição de um formulário de </w:t>
+      </w:r>
+      <w:proofErr w:type="spellStart"/>
+      <w:r>
+        <w:t>transferencia</w:t>
+      </w:r>
+      <w:proofErr w:type="spellEnd"/>
+      <w:r>
+        <w:t xml:space="preserve"> de valores, o servidor retorna a pagina aplicando ao </w:t>
+      </w:r>
+      <w:proofErr w:type="spellStart"/>
+      <w:r>
+        <w:t>formulario</w:t>
+      </w:r>
+      <w:proofErr w:type="spellEnd"/>
+      <w:r>
+        <w:t xml:space="preserve"> um token exclusivo transformando o </w:t>
+      </w:r>
+      <w:proofErr w:type="spellStart"/>
+      <w:r>
+        <w:t>formulario</w:t>
+      </w:r>
+      <w:proofErr w:type="spellEnd"/>
+      <w:r>
+        <w:t xml:space="preserve"> em algo legitimo.</w:t>
+      </w:r>
+    </w:p>
+    <w:p>
+      <w:pPr>
+        <w:jc w:val="center"/>
+      </w:pPr>
+      <w:r>
+        <w:rPr>
+          <w:noProof/>
+        </w:rPr>
+        <w:drawing>
+          <wp:inline distT="0" distB="0" distL="0" distR="0" wp14:anchorId="455E11B2" wp14:editId="3B0C0E51">
+            <wp:extent cx="2956934" cy="2466975"/>
+            <wp:effectExtent l="0" t="0" r="0" b="0"/>
+            <wp:docPr id="2" name="Imagem 2"/>
+            <wp:cNvGraphicFramePr>
+              <a:graphicFrameLocks xmlns:a="http://schemas.openxmlformats.org/drawingml/2006/main" noChangeAspect="1"/>
+            </wp:cNvGraphicFramePr>
+            <a:graphic xmlns:a="http://schemas.openxmlformats.org/drawingml/2006/main">
+              <a:graphicData uri="http://schemas.openxmlformats.org/drawingml/2006/picture">
+                <pic:pic xmlns:pic="http://schemas.openxmlformats.org/drawingml/2006/picture">
+                  <pic:nvPicPr>
+                    <pic:cNvPr id="1" name=""/>
+                    <pic:cNvPicPr/>
+                  </pic:nvPicPr>
+                  <pic:blipFill rotWithShape="1">
+                    <a:blip r:embed="rId31"/>
+                    <a:srcRect l="23791" t="12740" r="26906" b="14134"/>
+                    <a:stretch/>
+                  </pic:blipFill>
+                  <pic:spPr bwMode="auto">
+                    <a:xfrm>
+                      <a:off x="0" y="0"/>
+                      <a:ext cx="2972390" cy="2479870"/>
+                    </a:xfrm>
+                    <a:prstGeom prst="rect">
+                      <a:avLst/>
+                    </a:prstGeom>
+                    <a:ln>
+                      <a:noFill/>
+                    </a:ln>
+                    <a:extLst>
+                      <a:ext uri="{53640926-AAD7-44D8-BBD7-CCE9431645EC}">
+                        <a14:shadowObscured xmlns:a14="http://schemas.microsoft.com/office/drawing/2010/main"/>
+                      </a:ext>
+                    </a:extLst>
+                  </pic:spPr>
+                </pic:pic>
+              </a:graphicData>
+            </a:graphic>
+          </wp:inline>
+        </w:drawing>
+      </w:r>
+    </w:p>
+    <w:p>
+      <w:pPr>
+        <w:pStyle w:val="Ttulo2"/>
+      </w:pPr>
+      <w:r>
+        <w:lastRenderedPageBreak/>
+        <w:t>@component</w:t>
+      </w:r>
+    </w:p>
+    <w:p>
+      <w:r>
+        <w:rPr>
+          <w:b/>
+          <w:bCs/>
+        </w:rPr>
+        <w:t>@component</w:t>
+      </w:r>
+      <w:r>
+        <w:t> e </w:t>
+      </w:r>
+      <w:r>
+        <w:rPr>
+          <w:b/>
+          <w:bCs/>
+        </w:rPr>
+        <w:t>@endcomponent</w:t>
+      </w:r>
+      <w:r>
+        <w:t xml:space="preserve"> é parecido com ‘include’, porém é possível adicionar informações adicionais para o componente e mostrar o conteúdo enviado pela </w:t>
+      </w:r>
+      <w:proofErr w:type="spellStart"/>
+      <w:r>
+        <w:t>view</w:t>
+      </w:r>
+      <w:proofErr w:type="spellEnd"/>
+      <w:r>
+        <w:t xml:space="preserve"> para o componente através da variável </w:t>
+      </w:r>
+      <w:r>
+        <w:rPr>
+          <w:b/>
+          <w:bCs/>
+        </w:rPr>
+        <w:t>$slot</w:t>
+      </w:r>
+      <w:r>
+        <w:t xml:space="preserve"> </w:t>
+      </w:r>
+      <w:r>
+        <w:t>criada</w:t>
+      </w:r>
+      <w:r>
+        <w:rPr>
+          <w:b/>
+          <w:bCs/>
+        </w:rPr>
+        <w:t xml:space="preserve"> </w:t>
+      </w:r>
+      <w:r>
+        <w:t xml:space="preserve">automaticamente pelo </w:t>
+      </w:r>
+      <w:proofErr w:type="spellStart"/>
+      <w:r>
+        <w:t>component</w:t>
+      </w:r>
+      <w:proofErr w:type="spellEnd"/>
+      <w:r>
+        <w:t> .</w:t>
+      </w:r>
+    </w:p>
+    <w:p>
+      <w:pPr>
+        <w:rPr>
+          <w:noProof/>
+        </w:rPr>
+      </w:pPr>
+    </w:p>
+    <w:p>
+      <w:r>
+        <w:rPr>
+          <w:noProof/>
+        </w:rPr>
+        <w:drawing>
+          <wp:inline distT="0" distB="0" distL="0" distR="0" wp14:anchorId="114D791E" wp14:editId="18B5C8E8">
+            <wp:extent cx="6076950" cy="3019425"/>
+            <wp:effectExtent l="0" t="0" r="0" b="9525"/>
+            <wp:docPr id="3" name="Imagem 3"/>
+            <wp:cNvGraphicFramePr>
+              <a:graphicFrameLocks xmlns:a="http://schemas.openxmlformats.org/drawingml/2006/main" noChangeAspect="1"/>
+            </wp:cNvGraphicFramePr>
+            <a:graphic xmlns:a="http://schemas.openxmlformats.org/drawingml/2006/main">
+              <a:graphicData uri="http://schemas.openxmlformats.org/drawingml/2006/picture">
+                <pic:pic xmlns:pic="http://schemas.openxmlformats.org/drawingml/2006/picture">
+                  <pic:nvPicPr>
+                    <pic:cNvPr id="1" name=""/>
+                    <pic:cNvPicPr/>
+                  </pic:nvPicPr>
+                  <pic:blipFill rotWithShape="1">
+                    <a:blip r:embed="rId32"/>
+                    <a:srcRect l="5303" t="13504" r="3258" b="5724"/>
+                    <a:stretch/>
+                  </pic:blipFill>
+                  <pic:spPr bwMode="auto">
+                    <a:xfrm>
+                      <a:off x="0" y="0"/>
+                      <a:ext cx="6076950" cy="3019425"/>
+                    </a:xfrm>
+                    <a:prstGeom prst="rect">
+                      <a:avLst/>
+                    </a:prstGeom>
+                    <a:ln>
+                      <a:noFill/>
+                    </a:ln>
+                    <a:extLst>
+                      <a:ext uri="{53640926-AAD7-44D8-BBD7-CCE9431645EC}">
+                        <a14:shadowObscured xmlns:a14="http://schemas.microsoft.com/office/drawing/2010/main"/>
+                      </a:ext>
+                    </a:extLst>
+                  </pic:spPr>
+                </pic:pic>
+              </a:graphicData>
+            </a:graphic>
+          </wp:inline>
+        </w:drawing>
+      </w:r>
+    </w:p>
+    <w:p>
+      <w:pPr>
+        <w:pStyle w:val="NormalWeb"/>
+      </w:pPr>
+      <w:proofErr w:type="spellStart"/>
+      <w:r>
+        <w:t>V</w:t>
+      </w:r>
+      <w:r>
+        <w:t>iew</w:t>
+      </w:r>
+      <w:proofErr w:type="spellEnd"/>
+      <w:bookmarkStart w:id="12" w:name="_MON_1681468773"/>
+      <w:bookmarkEnd w:id="12"/>
+      <w:r>
+        <w:object w:dxaOrig="10466" w:dyaOrig="1140" w14:anchorId="26BC94D7">
+          <v:shape id="_x0000_i1050" type="#_x0000_t75" style="width:523.5pt;height:57pt" o:ole="">
+            <v:imagedata r:id="rId33" o:title=""/>
+          </v:shape>
+          <o:OLEObject Type="Embed" ProgID="Word.OpenDocumentText.12" ShapeID="_x0000_i1050" DrawAspect="Content" ObjectID="_1681505060" r:id="rId34"/>
+        </w:object>
+      </w:r>
+    </w:p>
+    <w:p>
+      <w:pPr>
+        <w:pStyle w:val="NormalWeb"/>
+        <w:spacing w:before="0" w:beforeAutospacing="0" w:after="0" w:afterAutospacing="0"/>
+      </w:pPr>
+      <w:r>
+        <w:t>C</w:t>
+      </w:r>
+      <w:r>
+        <w:t>omponente</w:t>
+      </w:r>
+    </w:p>
+    <w:bookmarkStart w:id="13" w:name="_MON_1681468859"/>
+    <w:bookmarkEnd w:id="13"/>
+    <w:p>
+      <w:pPr>
+        <w:pStyle w:val="NormalWeb"/>
+        <w:spacing w:before="0" w:beforeAutospacing="0" w:after="0" w:afterAutospacing="0"/>
+      </w:pPr>
+      <w:r>
+        <w:object w:dxaOrig="10466" w:dyaOrig="285" w14:anchorId="4DB46B27">
+          <v:shape id="_x0000_i1060" type="#_x0000_t75" style="width:523.5pt;height:14.25pt" o:ole="">
+            <v:imagedata r:id="rId35" o:title=""/>
+          </v:shape>
+          <o:OLEObject Type="Embed" ProgID="Word.OpenDocumentText.12" ShapeID="_x0000_i1060" DrawAspect="Content" ObjectID="_1681505061" r:id="rId36"/>
+        </w:object>
+      </w:r>
+    </w:p>
+    <w:p>
+      <w:pPr>
+        <w:pStyle w:val="NormalWeb"/>
+        <w:spacing w:before="0" w:beforeAutospacing="0" w:after="0" w:afterAutospacing="0"/>
+      </w:pPr>
+    </w:p>
+    <w:p>
+      <w:pPr>
+        <w:pStyle w:val="NormalWeb"/>
+        <w:spacing w:before="0" w:beforeAutospacing="0" w:after="0" w:afterAutospacing="0"/>
+      </w:pPr>
+      <w:r>
+        <w:t xml:space="preserve">Ou </w:t>
+      </w:r>
+      <w:r>
+        <w:t>então</w:t>
+      </w:r>
+      <w:r>
+        <w:t xml:space="preserve"> passando mais </w:t>
+      </w:r>
+      <w:r>
+        <w:t>variáveis</w:t>
+      </w:r>
+      <w:r>
+        <w:t xml:space="preserve"> após a chamada do componente como </w:t>
+      </w:r>
+      <w:proofErr w:type="spellStart"/>
+      <w:r>
+        <w:t>array</w:t>
+      </w:r>
+      <w:proofErr w:type="spellEnd"/>
+      <w:r>
+        <w:t xml:space="preserve"> associativo:</w:t>
+      </w:r>
+    </w:p>
+    <w:p>
+      <w:pPr>
+        <w:pStyle w:val="NormalWeb"/>
+      </w:pPr>
+      <w:proofErr w:type="spellStart"/>
+      <w:r>
+        <w:t>V</w:t>
+      </w:r>
+      <w:r>
+        <w:t>iew</w:t>
+      </w:r>
+      <w:proofErr w:type="spellEnd"/>
+      <w:bookmarkStart w:id="14" w:name="_MON_1681468832"/>
+      <w:bookmarkEnd w:id="14"/>
+      <w:r>
+        <w:object w:dxaOrig="10466" w:dyaOrig="855" w14:anchorId="3222D683">
+          <v:shape id="_x0000_i1057" type="#_x0000_t75" style="width:523.5pt;height:42.75pt" o:ole="">
+            <v:imagedata r:id="rId37" o:title=""/>
+          </v:shape>
+          <o:OLEObject Type="Embed" ProgID="Word.OpenDocumentText.12" ShapeID="_x0000_i1057" DrawAspect="Content" ObjectID="_1681505062" r:id="rId38"/>
+        </w:object>
+      </w:r>
+    </w:p>
+    <w:p>
+      <w:pPr>
+        <w:pStyle w:val="NormalWeb"/>
+        <w:spacing w:before="0" w:beforeAutospacing="0" w:after="0" w:afterAutospacing="0"/>
+      </w:pPr>
+      <w:r>
+        <w:t>C</w:t>
+      </w:r>
+      <w:r>
+        <w:t>omponente</w:t>
+      </w:r>
+    </w:p>
+    <w:bookmarkStart w:id="15" w:name="_MON_1681468887"/>
+    <w:bookmarkEnd w:id="15"/>
+    <w:p>
+      <w:pPr>
+        <w:pStyle w:val="NormalWeb"/>
+        <w:spacing w:before="0" w:beforeAutospacing="0" w:after="0" w:afterAutospacing="0"/>
+      </w:pPr>
+      <w:r>
+        <w:object w:dxaOrig="10466" w:dyaOrig="5415" w14:anchorId="1A8D2D59">
+          <v:shape id="_x0000_i1080" type="#_x0000_t75" style="width:523.5pt;height:270.75pt" o:ole="">
+            <v:imagedata r:id="rId39" o:title=""/>
+          </v:shape>
+          <o:OLEObject Type="Embed" ProgID="Word.OpenDocumentText.12" ShapeID="_x0000_i1080" DrawAspect="Content" ObjectID="_1681505063" r:id="rId40"/>
+        </w:object>
+      </w:r>
+    </w:p>
+    <w:p/>
+    <w:p>
+      <w:pPr>
+        <w:pStyle w:val="Ttulo1"/>
+      </w:pPr>
+      <w:r>
+        <w:t>Models</w:t>
+      </w:r>
+    </w:p>
+    <w:p/>
+    <w:p>
+      <w:pPr>
+        <w:pStyle w:val="Ttulo1"/>
+      </w:pPr>
+      <w:proofErr w:type="spellStart"/>
+      <w:r>
+        <w:t>Migrations</w:t>
+      </w:r>
+      <w:proofErr w:type="spellEnd"/>
+    </w:p>
+    <w:p>
+      <w:hyperlink r:id="rId41" w:history="1">
+        <w:r>
+          <w:rPr>
+            <w:rStyle w:val="Hyperlink"/>
+          </w:rPr>
+          <w:t xml:space="preserve">Documentação </w:t>
+        </w:r>
+        <w:proofErr w:type="spellStart"/>
+        <w:r>
+          <w:rPr>
+            <w:rStyle w:val="Hyperlink"/>
+          </w:rPr>
+          <w:t>migrations</w:t>
+        </w:r>
+        <w:proofErr w:type="spellEnd"/>
+      </w:hyperlink>
+    </w:p>
+    <w:p>
+      <w:proofErr w:type="spellStart"/>
+      <w:r>
+        <w:t>Migrations</w:t>
+      </w:r>
+      <w:proofErr w:type="spellEnd"/>
+      <w:r>
+        <w:t xml:space="preserve"> são como controle de versão para seu banco de dados, permitindo uma equipe de modificar e compartilhar o </w:t>
+      </w:r>
+      <w:proofErr w:type="spellStart"/>
+      <w:r>
+        <w:t>schema</w:t>
+      </w:r>
+      <w:proofErr w:type="spellEnd"/>
+      <w:r>
+        <w:t xml:space="preserve"> da aplicação facilmente.</w:t>
+      </w:r>
+    </w:p>
     <w:p/>
     <w:sectPr>
       <w:pgSz w:w="11906" w:h="16838"/>
@@ -479,6 +1229,458 @@
     </w:lvl>
   </w:abstractNum>
   <w:abstractNum w:abstractNumId="1" w15:restartNumberingAfterBreak="0">
+    <w:nsid w:val="49A91DF9"/>
+    <w:multiLevelType w:val="multilevel"/>
+    <w:tmpl w:val="FD24F72C"/>
+    <w:lvl w:ilvl="0">
+      <w:start w:val="1"/>
+      <w:numFmt w:val="decimal"/>
+      <w:lvlText w:val="%1."/>
+      <w:lvlJc w:val="left"/>
+      <w:pPr>
+        <w:tabs>
+          <w:tab w:val="num" w:pos="720"/>
+        </w:tabs>
+        <w:ind w:left="720" w:hanging="360"/>
+      </w:pPr>
+    </w:lvl>
+    <w:lvl w:ilvl="1" w:tentative="1">
+      <w:start w:val="1"/>
+      <w:numFmt w:val="decimal"/>
+      <w:lvlText w:val="%2."/>
+      <w:lvlJc w:val="left"/>
+      <w:pPr>
+        <w:tabs>
+          <w:tab w:val="num" w:pos="1440"/>
+        </w:tabs>
+        <w:ind w:left="1440" w:hanging="360"/>
+      </w:pPr>
+    </w:lvl>
+    <w:lvl w:ilvl="2" w:tentative="1">
+      <w:start w:val="1"/>
+      <w:numFmt w:val="decimal"/>
+      <w:lvlText w:val="%3."/>
+      <w:lvlJc w:val="left"/>
+      <w:pPr>
+        <w:tabs>
+          <w:tab w:val="num" w:pos="2160"/>
+        </w:tabs>
+        <w:ind w:left="2160" w:hanging="360"/>
+      </w:pPr>
+    </w:lvl>
+    <w:lvl w:ilvl="3" w:tentative="1">
+      <w:start w:val="1"/>
+      <w:numFmt w:val="decimal"/>
+      <w:lvlText w:val="%4."/>
+      <w:lvlJc w:val="left"/>
+      <w:pPr>
+        <w:tabs>
+          <w:tab w:val="num" w:pos="2880"/>
+        </w:tabs>
+        <w:ind w:left="2880" w:hanging="360"/>
+      </w:pPr>
+    </w:lvl>
+    <w:lvl w:ilvl="4" w:tentative="1">
+      <w:start w:val="1"/>
+      <w:numFmt w:val="decimal"/>
+      <w:lvlText w:val="%5."/>
+      <w:lvlJc w:val="left"/>
+      <w:pPr>
+        <w:tabs>
+          <w:tab w:val="num" w:pos="3600"/>
+        </w:tabs>
+        <w:ind w:left="3600" w:hanging="360"/>
+      </w:pPr>
+    </w:lvl>
+    <w:lvl w:ilvl="5" w:tentative="1">
+      <w:start w:val="1"/>
+      <w:numFmt w:val="decimal"/>
+      <w:lvlText w:val="%6."/>
+      <w:lvlJc w:val="left"/>
+      <w:pPr>
+        <w:tabs>
+          <w:tab w:val="num" w:pos="4320"/>
+        </w:tabs>
+        <w:ind w:left="4320" w:hanging="360"/>
+      </w:pPr>
+    </w:lvl>
+    <w:lvl w:ilvl="6" w:tentative="1">
+      <w:start w:val="1"/>
+      <w:numFmt w:val="decimal"/>
+      <w:lvlText w:val="%7."/>
+      <w:lvlJc w:val="left"/>
+      <w:pPr>
+        <w:tabs>
+          <w:tab w:val="num" w:pos="5040"/>
+        </w:tabs>
+        <w:ind w:left="5040" w:hanging="360"/>
+      </w:pPr>
+    </w:lvl>
+    <w:lvl w:ilvl="7" w:tentative="1">
+      <w:start w:val="1"/>
+      <w:numFmt w:val="decimal"/>
+      <w:lvlText w:val="%8."/>
+      <w:lvlJc w:val="left"/>
+      <w:pPr>
+        <w:tabs>
+          <w:tab w:val="num" w:pos="5760"/>
+        </w:tabs>
+        <w:ind w:left="5760" w:hanging="360"/>
+      </w:pPr>
+    </w:lvl>
+    <w:lvl w:ilvl="8" w:tentative="1">
+      <w:start w:val="1"/>
+      <w:numFmt w:val="decimal"/>
+      <w:lvlText w:val="%9."/>
+      <w:lvlJc w:val="left"/>
+      <w:pPr>
+        <w:tabs>
+          <w:tab w:val="num" w:pos="6480"/>
+        </w:tabs>
+        <w:ind w:left="6480" w:hanging="360"/>
+      </w:pPr>
+    </w:lvl>
+  </w:abstractNum>
+  <w:abstractNum w:abstractNumId="2" w15:restartNumberingAfterBreak="0">
+    <w:nsid w:val="4FFC43BB"/>
+    <w:multiLevelType w:val="multilevel"/>
+    <w:tmpl w:val="598CEAC0"/>
+    <w:lvl w:ilvl="0">
+      <w:start w:val="1"/>
+      <w:numFmt w:val="decimal"/>
+      <w:lvlText w:val="%1."/>
+      <w:lvlJc w:val="left"/>
+      <w:pPr>
+        <w:tabs>
+          <w:tab w:val="num" w:pos="720"/>
+        </w:tabs>
+        <w:ind w:left="720" w:hanging="360"/>
+      </w:pPr>
+    </w:lvl>
+    <w:lvl w:ilvl="1" w:tentative="1">
+      <w:start w:val="1"/>
+      <w:numFmt w:val="decimal"/>
+      <w:lvlText w:val="%2."/>
+      <w:lvlJc w:val="left"/>
+      <w:pPr>
+        <w:tabs>
+          <w:tab w:val="num" w:pos="1440"/>
+        </w:tabs>
+        <w:ind w:left="1440" w:hanging="360"/>
+      </w:pPr>
+    </w:lvl>
+    <w:lvl w:ilvl="2" w:tentative="1">
+      <w:start w:val="1"/>
+      <w:numFmt w:val="decimal"/>
+      <w:lvlText w:val="%3."/>
+      <w:lvlJc w:val="left"/>
+      <w:pPr>
+        <w:tabs>
+          <w:tab w:val="num" w:pos="2160"/>
+        </w:tabs>
+        <w:ind w:left="2160" w:hanging="360"/>
+      </w:pPr>
+    </w:lvl>
+    <w:lvl w:ilvl="3" w:tentative="1">
+      <w:start w:val="1"/>
+      <w:numFmt w:val="decimal"/>
+      <w:lvlText w:val="%4."/>
+      <w:lvlJc w:val="left"/>
+      <w:pPr>
+        <w:tabs>
+          <w:tab w:val="num" w:pos="2880"/>
+        </w:tabs>
+        <w:ind w:left="2880" w:hanging="360"/>
+      </w:pPr>
+    </w:lvl>
+    <w:lvl w:ilvl="4" w:tentative="1">
+      <w:start w:val="1"/>
+      <w:numFmt w:val="decimal"/>
+      <w:lvlText w:val="%5."/>
+      <w:lvlJc w:val="left"/>
+      <w:pPr>
+        <w:tabs>
+          <w:tab w:val="num" w:pos="3600"/>
+        </w:tabs>
+        <w:ind w:left="3600" w:hanging="360"/>
+      </w:pPr>
+    </w:lvl>
+    <w:lvl w:ilvl="5" w:tentative="1">
+      <w:start w:val="1"/>
+      <w:numFmt w:val="decimal"/>
+      <w:lvlText w:val="%6."/>
+      <w:lvlJc w:val="left"/>
+      <w:pPr>
+        <w:tabs>
+          <w:tab w:val="num" w:pos="4320"/>
+        </w:tabs>
+        <w:ind w:left="4320" w:hanging="360"/>
+      </w:pPr>
+    </w:lvl>
+    <w:lvl w:ilvl="6" w:tentative="1">
+      <w:start w:val="1"/>
+      <w:numFmt w:val="decimal"/>
+      <w:lvlText w:val="%7."/>
+      <w:lvlJc w:val="left"/>
+      <w:pPr>
+        <w:tabs>
+          <w:tab w:val="num" w:pos="5040"/>
+        </w:tabs>
+        <w:ind w:left="5040" w:hanging="360"/>
+      </w:pPr>
+    </w:lvl>
+    <w:lvl w:ilvl="7" w:tentative="1">
+      <w:start w:val="1"/>
+      <w:numFmt w:val="decimal"/>
+      <w:lvlText w:val="%8."/>
+      <w:lvlJc w:val="left"/>
+      <w:pPr>
+        <w:tabs>
+          <w:tab w:val="num" w:pos="5760"/>
+        </w:tabs>
+        <w:ind w:left="5760" w:hanging="360"/>
+      </w:pPr>
+    </w:lvl>
+    <w:lvl w:ilvl="8" w:tentative="1">
+      <w:start w:val="1"/>
+      <w:numFmt w:val="decimal"/>
+      <w:lvlText w:val="%9."/>
+      <w:lvlJc w:val="left"/>
+      <w:pPr>
+        <w:tabs>
+          <w:tab w:val="num" w:pos="6480"/>
+        </w:tabs>
+        <w:ind w:left="6480" w:hanging="360"/>
+      </w:pPr>
+    </w:lvl>
+  </w:abstractNum>
+  <w:abstractNum w:abstractNumId="3" w15:restartNumberingAfterBreak="0">
+    <w:nsid w:val="556079B1"/>
+    <w:multiLevelType w:val="multilevel"/>
+    <w:tmpl w:val="77AEDD02"/>
+    <w:lvl w:ilvl="0">
+      <w:start w:val="1"/>
+      <w:numFmt w:val="decimal"/>
+      <w:lvlText w:val="%1."/>
+      <w:lvlJc w:val="left"/>
+      <w:pPr>
+        <w:tabs>
+          <w:tab w:val="num" w:pos="720"/>
+        </w:tabs>
+        <w:ind w:left="720" w:hanging="360"/>
+      </w:pPr>
+    </w:lvl>
+    <w:lvl w:ilvl="1" w:tentative="1">
+      <w:start w:val="1"/>
+      <w:numFmt w:val="decimal"/>
+      <w:lvlText w:val="%2."/>
+      <w:lvlJc w:val="left"/>
+      <w:pPr>
+        <w:tabs>
+          <w:tab w:val="num" w:pos="1440"/>
+        </w:tabs>
+        <w:ind w:left="1440" w:hanging="360"/>
+      </w:pPr>
+    </w:lvl>
+    <w:lvl w:ilvl="2" w:tentative="1">
+      <w:start w:val="1"/>
+      <w:numFmt w:val="decimal"/>
+      <w:lvlText w:val="%3."/>
+      <w:lvlJc w:val="left"/>
+      <w:pPr>
+        <w:tabs>
+          <w:tab w:val="num" w:pos="2160"/>
+        </w:tabs>
+        <w:ind w:left="2160" w:hanging="360"/>
+      </w:pPr>
+    </w:lvl>
+    <w:lvl w:ilvl="3" w:tentative="1">
+      <w:start w:val="1"/>
+      <w:numFmt w:val="decimal"/>
+      <w:lvlText w:val="%4."/>
+      <w:lvlJc w:val="left"/>
+      <w:pPr>
+        <w:tabs>
+          <w:tab w:val="num" w:pos="2880"/>
+        </w:tabs>
+        <w:ind w:left="2880" w:hanging="360"/>
+      </w:pPr>
+    </w:lvl>
+    <w:lvl w:ilvl="4" w:tentative="1">
+      <w:start w:val="1"/>
+      <w:numFmt w:val="decimal"/>
+      <w:lvlText w:val="%5."/>
+      <w:lvlJc w:val="left"/>
+      <w:pPr>
+        <w:tabs>
+          <w:tab w:val="num" w:pos="3600"/>
+        </w:tabs>
+        <w:ind w:left="3600" w:hanging="360"/>
+      </w:pPr>
+    </w:lvl>
+    <w:lvl w:ilvl="5" w:tentative="1">
+      <w:start w:val="1"/>
+      <w:numFmt w:val="decimal"/>
+      <w:lvlText w:val="%6."/>
+      <w:lvlJc w:val="left"/>
+      <w:pPr>
+        <w:tabs>
+          <w:tab w:val="num" w:pos="4320"/>
+        </w:tabs>
+        <w:ind w:left="4320" w:hanging="360"/>
+      </w:pPr>
+    </w:lvl>
+    <w:lvl w:ilvl="6" w:tentative="1">
+      <w:start w:val="1"/>
+      <w:numFmt w:val="decimal"/>
+      <w:lvlText w:val="%7."/>
+      <w:lvlJc w:val="left"/>
+      <w:pPr>
+        <w:tabs>
+          <w:tab w:val="num" w:pos="5040"/>
+        </w:tabs>
+        <w:ind w:left="5040" w:hanging="360"/>
+      </w:pPr>
+    </w:lvl>
+    <w:lvl w:ilvl="7" w:tentative="1">
+      <w:start w:val="1"/>
+      <w:numFmt w:val="decimal"/>
+      <w:lvlText w:val="%8."/>
+      <w:lvlJc w:val="left"/>
+      <w:pPr>
+        <w:tabs>
+          <w:tab w:val="num" w:pos="5760"/>
+        </w:tabs>
+        <w:ind w:left="5760" w:hanging="360"/>
+      </w:pPr>
+    </w:lvl>
+    <w:lvl w:ilvl="8" w:tentative="1">
+      <w:start w:val="1"/>
+      <w:numFmt w:val="decimal"/>
+      <w:lvlText w:val="%9."/>
+      <w:lvlJc w:val="left"/>
+      <w:pPr>
+        <w:tabs>
+          <w:tab w:val="num" w:pos="6480"/>
+        </w:tabs>
+        <w:ind w:left="6480" w:hanging="360"/>
+      </w:pPr>
+    </w:lvl>
+  </w:abstractNum>
+  <w:abstractNum w:abstractNumId="4" w15:restartNumberingAfterBreak="0">
+    <w:nsid w:val="67BB43F5"/>
+    <w:multiLevelType w:val="multilevel"/>
+    <w:tmpl w:val="7F682332"/>
+    <w:lvl w:ilvl="0">
+      <w:start w:val="1"/>
+      <w:numFmt w:val="decimal"/>
+      <w:lvlText w:val="%1."/>
+      <w:lvlJc w:val="left"/>
+      <w:pPr>
+        <w:tabs>
+          <w:tab w:val="num" w:pos="720"/>
+        </w:tabs>
+        <w:ind w:left="720" w:hanging="360"/>
+      </w:pPr>
+    </w:lvl>
+    <w:lvl w:ilvl="1" w:tentative="1">
+      <w:start w:val="1"/>
+      <w:numFmt w:val="decimal"/>
+      <w:lvlText w:val="%2."/>
+      <w:lvlJc w:val="left"/>
+      <w:pPr>
+        <w:tabs>
+          <w:tab w:val="num" w:pos="1440"/>
+        </w:tabs>
+        <w:ind w:left="1440" w:hanging="360"/>
+      </w:pPr>
+    </w:lvl>
+    <w:lvl w:ilvl="2" w:tentative="1">
+      <w:start w:val="1"/>
+      <w:numFmt w:val="decimal"/>
+      <w:lvlText w:val="%3."/>
+      <w:lvlJc w:val="left"/>
+      <w:pPr>
+        <w:tabs>
+          <w:tab w:val="num" w:pos="2160"/>
+        </w:tabs>
+        <w:ind w:left="2160" w:hanging="360"/>
+      </w:pPr>
+    </w:lvl>
+    <w:lvl w:ilvl="3" w:tentative="1">
+      <w:start w:val="1"/>
+      <w:numFmt w:val="decimal"/>
+      <w:lvlText w:val="%4."/>
+      <w:lvlJc w:val="left"/>
+      <w:pPr>
+        <w:tabs>
+          <w:tab w:val="num" w:pos="2880"/>
+        </w:tabs>
+        <w:ind w:left="2880" w:hanging="360"/>
+      </w:pPr>
+    </w:lvl>
+    <w:lvl w:ilvl="4" w:tentative="1">
+      <w:start w:val="1"/>
+      <w:numFmt w:val="decimal"/>
+      <w:lvlText w:val="%5."/>
+      <w:lvlJc w:val="left"/>
+      <w:pPr>
+        <w:tabs>
+          <w:tab w:val="num" w:pos="3600"/>
+        </w:tabs>
+        <w:ind w:left="3600" w:hanging="360"/>
+      </w:pPr>
+    </w:lvl>
+    <w:lvl w:ilvl="5" w:tentative="1">
+      <w:start w:val="1"/>
+      <w:numFmt w:val="decimal"/>
+      <w:lvlText w:val="%6."/>
+      <w:lvlJc w:val="left"/>
+      <w:pPr>
+        <w:tabs>
+          <w:tab w:val="num" w:pos="4320"/>
+        </w:tabs>
+        <w:ind w:left="4320" w:hanging="360"/>
+      </w:pPr>
+    </w:lvl>
+    <w:lvl w:ilvl="6" w:tentative="1">
+      <w:start w:val="1"/>
+      <w:numFmt w:val="decimal"/>
+      <w:lvlText w:val="%7."/>
+      <w:lvlJc w:val="left"/>
+      <w:pPr>
+        <w:tabs>
+          <w:tab w:val="num" w:pos="5040"/>
+        </w:tabs>
+        <w:ind w:left="5040" w:hanging="360"/>
+      </w:pPr>
+    </w:lvl>
+    <w:lvl w:ilvl="7" w:tentative="1">
+      <w:start w:val="1"/>
+      <w:numFmt w:val="decimal"/>
+      <w:lvlText w:val="%8."/>
+      <w:lvlJc w:val="left"/>
+      <w:pPr>
+        <w:tabs>
+          <w:tab w:val="num" w:pos="5760"/>
+        </w:tabs>
+        <w:ind w:left="5760" w:hanging="360"/>
+      </w:pPr>
+    </w:lvl>
+    <w:lvl w:ilvl="8" w:tentative="1">
+      <w:start w:val="1"/>
+      <w:numFmt w:val="decimal"/>
+      <w:lvlText w:val="%9."/>
+      <w:lvlJc w:val="left"/>
+      <w:pPr>
+        <w:tabs>
+          <w:tab w:val="num" w:pos="6480"/>
+        </w:tabs>
+        <w:ind w:left="6480" w:hanging="360"/>
+      </w:pPr>
+    </w:lvl>
+  </w:abstractNum>
+  <w:abstractNum w:abstractNumId="5" w15:restartNumberingAfterBreak="0">
     <w:nsid w:val="7B763342"/>
     <w:multiLevelType w:val="multilevel"/>
     <w:tmpl w:val="65E22CF2"/>
@@ -592,10 +1794,22 @@
     </w:lvl>
   </w:abstractNum>
   <w:num w:numId="1">
-    <w:abstractNumId w:val="1"/>
+    <w:abstractNumId w:val="5"/>
   </w:num>
   <w:num w:numId="2">
     <w:abstractNumId w:val="0"/>
+  </w:num>
+  <w:num w:numId="3">
+    <w:abstractNumId w:val="1"/>
+  </w:num>
+  <w:num w:numId="4">
+    <w:abstractNumId w:val="4"/>
+  </w:num>
+  <w:num w:numId="5">
+    <w:abstractNumId w:val="3"/>
+  </w:num>
+  <w:num w:numId="6">
+    <w:abstractNumId w:val="2"/>
   </w:num>
 </w:numbering>
 </file>
@@ -1045,6 +2259,7 @@
   <w:style w:type="character" w:default="1" w:styleId="Fontepargpadro">
     <w:name w:val="Default Paragraph Font"/>
     <w:uiPriority w:val="1"/>
+    <w:semiHidden/>
     <w:unhideWhenUsed/>
   </w:style>
   <w:style w:type="table" w:default="1" w:styleId="Tabelanormal">
@@ -1186,6 +2401,66 @@
     <w:rPr>
       <w:color w:val="605E5C"/>
       <w:shd w:val="clear" w:color="auto" w:fill="E1DFDD"/>
+    </w:rPr>
+  </w:style>
+  <w:style w:type="character" w:styleId="CdigoHTML">
+    <w:name w:val="HTML Code"/>
+    <w:basedOn w:val="Fontepargpadro"/>
+    <w:uiPriority w:val="99"/>
+    <w:semiHidden/>
+    <w:unhideWhenUsed/>
+    <w:rsid w:val="00C27F53"/>
+    <w:rPr>
+      <w:rFonts w:ascii="Courier New" w:eastAsia="Times New Roman" w:hAnsi="Courier New" w:cs="Courier New"/>
+      <w:sz w:val="20"/>
+      <w:szCs w:val="20"/>
+    </w:rPr>
+  </w:style>
+  <w:style w:type="character" w:customStyle="1" w:styleId="lit">
+    <w:name w:val="lit"/>
+    <w:basedOn w:val="Fontepargpadro"/>
+    <w:rsid w:val="00C27F53"/>
+  </w:style>
+  <w:style w:type="paragraph" w:customStyle="1" w:styleId="l1">
+    <w:name w:val="l1"/>
+    <w:basedOn w:val="Normal"/>
+    <w:rsid w:val="00C27F53"/>
+    <w:pPr>
+      <w:spacing w:before="100" w:beforeAutospacing="1" w:after="100" w:afterAutospacing="1" w:line="240" w:lineRule="auto"/>
+    </w:pPr>
+    <w:rPr>
+      <w:rFonts w:ascii="Times New Roman" w:eastAsia="Times New Roman" w:hAnsi="Times New Roman" w:cs="Times New Roman"/>
+      <w:sz w:val="24"/>
+      <w:szCs w:val="24"/>
+      <w:lang w:eastAsia="pt-BR"/>
+    </w:rPr>
+  </w:style>
+  <w:style w:type="paragraph" w:customStyle="1" w:styleId="l2">
+    <w:name w:val="l2"/>
+    <w:basedOn w:val="Normal"/>
+    <w:rsid w:val="00C27F53"/>
+    <w:pPr>
+      <w:spacing w:before="100" w:beforeAutospacing="1" w:after="100" w:afterAutospacing="1" w:line="240" w:lineRule="auto"/>
+    </w:pPr>
+    <w:rPr>
+      <w:rFonts w:ascii="Times New Roman" w:eastAsia="Times New Roman" w:hAnsi="Times New Roman" w:cs="Times New Roman"/>
+      <w:sz w:val="24"/>
+      <w:szCs w:val="24"/>
+      <w:lang w:eastAsia="pt-BR"/>
+    </w:rPr>
+  </w:style>
+  <w:style w:type="paragraph" w:customStyle="1" w:styleId="l3">
+    <w:name w:val="l3"/>
+    <w:basedOn w:val="Normal"/>
+    <w:rsid w:val="00C27F53"/>
+    <w:pPr>
+      <w:spacing w:before="100" w:beforeAutospacing="1" w:after="100" w:afterAutospacing="1" w:line="240" w:lineRule="auto"/>
+    </w:pPr>
+    <w:rPr>
+      <w:rFonts w:ascii="Times New Roman" w:eastAsia="Times New Roman" w:hAnsi="Times New Roman" w:cs="Times New Roman"/>
+      <w:sz w:val="24"/>
+      <w:szCs w:val="24"/>
+      <w:lang w:eastAsia="pt-BR"/>
     </w:rPr>
   </w:style>
 </w:styles>

</xml_diff>